<commit_message>
Starting to look like a real game
</commit_message>
<xml_diff>
--- a/Space Jammer GDD.docx
+++ b/Space Jammer GDD.docx
@@ -50,18 +50,18 @@
           </w14:textOutline>
         </w:rPr>
         <w:drawing>
-          <wp:anchor distT="0" distB="0" distL="114300" distR="114300" simplePos="0" relativeHeight="251673600" behindDoc="1" locked="0" layoutInCell="1" allowOverlap="1" wp14:anchorId="21EEDB04" wp14:editId="041A444B">
+          <wp:anchor distT="0" distB="0" distL="114300" distR="114300" simplePos="0" relativeHeight="251676672" behindDoc="1" locked="0" layoutInCell="1" allowOverlap="1" wp14:anchorId="2458F4A8" wp14:editId="1F0CA12B">
             <wp:simplePos x="0" y="0"/>
             <wp:positionH relativeFrom="page">
-              <wp:align>left</wp:align>
+              <wp:align>right</wp:align>
             </wp:positionH>
             <wp:positionV relativeFrom="paragraph">
-              <wp:posOffset>-914400</wp:posOffset>
+              <wp:posOffset>-904874</wp:posOffset>
             </wp:positionV>
-            <wp:extent cx="7774940" cy="10046335"/>
+            <wp:extent cx="7777239" cy="10039350"/>
             <wp:effectExtent l="0" t="0" r="0" b="0"/>
             <wp:wrapNone/>
-            <wp:docPr id="1" name="Picture 1" descr="A picture containing plant&#10;&#10;Description automatically generated"/>
+            <wp:docPr id="5" name="Picture 5"/>
             <wp:cNvGraphicFramePr>
               <a:graphicFrameLocks xmlns:a="http://schemas.openxmlformats.org/drawingml/2006/main" noChangeAspect="1"/>
             </wp:cNvGraphicFramePr>
@@ -69,30 +69,37 @@
               <a:graphicData uri="http://schemas.openxmlformats.org/drawingml/2006/picture">
                 <pic:pic xmlns:pic="http://schemas.openxmlformats.org/drawingml/2006/picture">
                   <pic:nvPicPr>
-                    <pic:cNvPr id="1" name="Picture 1" descr="A picture containing plant&#10;&#10;Description automatically generated"/>
-                    <pic:cNvPicPr/>
+                    <pic:cNvPr id="0" name="Picture 3"/>
+                    <pic:cNvPicPr>
+                      <a:picLocks noChangeAspect="1" noChangeArrowheads="1"/>
+                    </pic:cNvPicPr>
                   </pic:nvPicPr>
                   <pic:blipFill>
                     <a:blip r:embed="rId4">
-                      <a:alphaModFix amt="20000"/>
+                      <a:alphaModFix amt="29000"/>
                       <a:extLst>
                         <a:ext uri="{28A0092B-C50C-407E-A947-70E740481C1C}">
                           <a14:useLocalDpi xmlns:a14="http://schemas.microsoft.com/office/drawing/2010/main" val="0"/>
                         </a:ext>
                       </a:extLst>
                     </a:blip>
+                    <a:srcRect/>
                     <a:stretch>
                       <a:fillRect/>
                     </a:stretch>
                   </pic:blipFill>
-                  <pic:spPr>
+                  <pic:spPr bwMode="auto">
                     <a:xfrm>
                       <a:off x="0" y="0"/>
-                      <a:ext cx="7774940" cy="10046335"/>
+                      <a:ext cx="7777239" cy="10039350"/>
                     </a:xfrm>
                     <a:prstGeom prst="rect">
                       <a:avLst/>
                     </a:prstGeom>
+                    <a:noFill/>
+                    <a:ln>
+                      <a:noFill/>
+                    </a:ln>
                   </pic:spPr>
                 </pic:pic>
               </a:graphicData>
@@ -497,7 +504,7 @@
           </w14:textOutline>
         </w:rPr>
         <w:drawing>
-          <wp:inline distT="0" distB="0" distL="0" distR="0" wp14:anchorId="5274C464" wp14:editId="45496558">
+          <wp:inline distT="0" distB="0" distL="0" distR="0" wp14:anchorId="5274C464" wp14:editId="006BF319">
             <wp:extent cx="600075" cy="835306"/>
             <wp:effectExtent l="0" t="0" r="0" b="3175"/>
             <wp:docPr id="13" name="Picture 13" descr="A picture containing text&#10;&#10;Description automatically generated"/>
@@ -596,7 +603,15 @@
           <w:sz w:val="24"/>
           <w:szCs w:val="24"/>
         </w:rPr>
-        <w:t>Start your space exploration journey pilot! Break asteroids, shoot down enemies, and collect their loot, as you sweep across the vast expanse of space.</w:t>
+        <w:t>Start your space exploration journey pilot! Break asteroids, shoot down enemies, and collect their loot,</w:t>
+      </w:r>
+      <w:r>
+        <w:rPr>
+          <w:rFonts w:ascii="Bookman Old Style" w:hAnsi="Bookman Old Style"/>
+          <w:sz w:val="24"/>
+          <w:szCs w:val="24"/>
+        </w:rPr>
+        <w:t xml:space="preserve"> and this just in, shoot aliens!</w:t>
       </w:r>
       <w:r>
         <w:rPr>
@@ -605,25 +620,14 @@
           <w:szCs w:val="24"/>
         </w:rPr>
         <w:br/>
-        <w:t xml:space="preserve">Or that’s what you had in mind, but the commission says you’ve </w:t>
-      </w:r>
-      <w:proofErr w:type="spellStart"/>
-      <w:r>
-        <w:rPr>
-          <w:rFonts w:ascii="Bookman Old Style" w:hAnsi="Bookman Old Style"/>
-          <w:sz w:val="24"/>
-          <w:szCs w:val="24"/>
-        </w:rPr>
-        <w:t>gotta</w:t>
-      </w:r>
-      <w:proofErr w:type="spellEnd"/>
-      <w:r>
-        <w:rPr>
-          <w:rFonts w:ascii="Bookman Old Style" w:hAnsi="Bookman Old Style"/>
-          <w:sz w:val="24"/>
-          <w:szCs w:val="24"/>
-        </w:rPr>
-        <w:t xml:space="preserve"> do training first.</w:t>
+      </w:r>
+      <w:r>
+        <w:rPr>
+          <w:rFonts w:ascii="Bookman Old Style" w:hAnsi="Bookman Old Style"/>
+          <w:sz w:val="24"/>
+          <w:szCs w:val="24"/>
+        </w:rPr>
+        <w:t>I would highly suggest buying a launcher first so you can at least shoot things.</w:t>
       </w:r>
     </w:p>
     <w:p>
@@ -640,23 +644,15 @@
           <w:sz w:val="24"/>
           <w:szCs w:val="24"/>
         </w:rPr>
-        <w:t>In this edition of Space Jammer, you’re simply taking a test</w:t>
-      </w:r>
-      <w:r>
-        <w:rPr>
-          <w:rFonts w:ascii="Bookman Old Style" w:hAnsi="Bookman Old Style"/>
-          <w:sz w:val="24"/>
-          <w:szCs w:val="24"/>
-        </w:rPr>
-        <w:t>, a space test</w:t>
-      </w:r>
-      <w:r>
-        <w:rPr>
-          <w:rFonts w:ascii="Bookman Old Style" w:hAnsi="Bookman Old Style"/>
-          <w:sz w:val="24"/>
-          <w:szCs w:val="24"/>
-        </w:rPr>
-        <w:t>!</w:t>
+        <w:t xml:space="preserve">In this edition of Space Jammer, </w:t>
+      </w:r>
+      <w:r>
+        <w:rPr>
+          <w:rFonts w:ascii="Bookman Old Style" w:hAnsi="Bookman Old Style"/>
+          <w:sz w:val="24"/>
+          <w:szCs w:val="24"/>
+        </w:rPr>
+        <w:t>you can freely fly around in the vast mostly emptiness of space. You can purchase modules from the shop as well.</w:t>
       </w:r>
     </w:p>
     <w:p>
@@ -711,13 +707,13 @@
           <w:noProof/>
         </w:rPr>
         <w:drawing>
-          <wp:anchor distT="0" distB="0" distL="114300" distR="114300" simplePos="0" relativeHeight="251671552" behindDoc="1" locked="0" layoutInCell="1" allowOverlap="1" wp14:anchorId="7E14E3C6" wp14:editId="0693710F">
+          <wp:anchor distT="0" distB="0" distL="114300" distR="114300" simplePos="0" relativeHeight="251671552" behindDoc="1" locked="0" layoutInCell="1" allowOverlap="1" wp14:anchorId="7E14E3C6" wp14:editId="62BF7A27">
             <wp:simplePos x="0" y="0"/>
             <wp:positionH relativeFrom="column">
-              <wp:posOffset>3286125</wp:posOffset>
+              <wp:posOffset>3495675</wp:posOffset>
             </wp:positionH>
             <wp:positionV relativeFrom="paragraph">
-              <wp:posOffset>6350</wp:posOffset>
+              <wp:posOffset>568325</wp:posOffset>
             </wp:positionV>
             <wp:extent cx="2324100" cy="2324100"/>
             <wp:effectExtent l="0" t="0" r="0" b="0"/>
@@ -788,7 +784,15 @@
           <w:szCs w:val="24"/>
         </w:rPr>
         <w:br/>
-        <w:t>Holding LSHIFT will increase your acceleration forward or back, but not max speed.</w:t>
+        <w:t xml:space="preserve">Holding LSHIFT will increase your </w:t>
+      </w:r>
+      <w:r>
+        <w:rPr>
+          <w:rFonts w:ascii="Bookman Old Style" w:hAnsi="Bookman Old Style"/>
+          <w:sz w:val="24"/>
+          <w:szCs w:val="24"/>
+        </w:rPr>
+        <w:t>speed greatly, which may be useful when fighting things.</w:t>
       </w:r>
       <w:r>
         <w:rPr>
@@ -798,6 +802,31 @@
         </w:rPr>
         <w:br/>
         <w:t>Spacebar to fire!</w:t>
+      </w:r>
+    </w:p>
+    <w:p>
+      <w:pPr>
+        <w:rPr>
+          <w:rFonts w:ascii="Bookman Old Style" w:hAnsi="Bookman Old Style"/>
+          <w:sz w:val="24"/>
+          <w:szCs w:val="24"/>
+        </w:rPr>
+      </w:pPr>
+      <w:r>
+        <w:rPr>
+          <w:rFonts w:ascii="Bookman Old Style" w:hAnsi="Bookman Old Style"/>
+          <w:sz w:val="24"/>
+          <w:szCs w:val="24"/>
+        </w:rPr>
+        <w:t>All other keys on screen</w:t>
+      </w:r>
+      <w:r>
+        <w:rPr>
+          <w:rFonts w:ascii="Bookman Old Style" w:hAnsi="Bookman Old Style"/>
+          <w:sz w:val="24"/>
+          <w:szCs w:val="24"/>
+        </w:rPr>
+        <w:t>.</w:t>
       </w:r>
     </w:p>
     <w:p>
@@ -887,6 +916,7 @@
       <w:r>
         <w:rPr>
           <w:rFonts w:ascii="Bookman Old Style" w:hAnsi="Bookman Old Style"/>
+          <w:noProof/>
           <w:color w:val="4472C4" w:themeColor="accent1"/>
           <w:sz w:val="28"/>
           <w:szCs w:val="28"/>
@@ -901,6 +931,86 @@
             <w14:round/>
           </w14:textOutline>
         </w:rPr>
+        <w:drawing>
+          <wp:anchor distT="0" distB="0" distL="114300" distR="114300" simplePos="0" relativeHeight="251675648" behindDoc="1" locked="0" layoutInCell="1" allowOverlap="1" wp14:anchorId="6D382BB6" wp14:editId="2C340CED">
+            <wp:simplePos x="0" y="0"/>
+            <wp:positionH relativeFrom="margin">
+              <wp:posOffset>2219325</wp:posOffset>
+            </wp:positionH>
+            <wp:positionV relativeFrom="paragraph">
+              <wp:posOffset>299085</wp:posOffset>
+            </wp:positionV>
+            <wp:extent cx="1704975" cy="1704975"/>
+            <wp:effectExtent l="0" t="0" r="9525" b="0"/>
+            <wp:wrapNone/>
+            <wp:docPr id="3" name="Picture 3"/>
+            <wp:cNvGraphicFramePr>
+              <a:graphicFrameLocks xmlns:a="http://schemas.openxmlformats.org/drawingml/2006/main" noChangeAspect="1"/>
+            </wp:cNvGraphicFramePr>
+            <a:graphic xmlns:a="http://schemas.openxmlformats.org/drawingml/2006/main">
+              <a:graphicData uri="http://schemas.openxmlformats.org/drawingml/2006/picture">
+                <pic:pic xmlns:pic="http://schemas.openxmlformats.org/drawingml/2006/picture">
+                  <pic:nvPicPr>
+                    <pic:cNvPr id="0" name="Picture 2"/>
+                    <pic:cNvPicPr>
+                      <a:picLocks noChangeAspect="1" noChangeArrowheads="1"/>
+                    </pic:cNvPicPr>
+                  </pic:nvPicPr>
+                  <pic:blipFill>
+                    <a:blip r:embed="rId9">
+                      <a:extLst>
+                        <a:ext uri="{28A0092B-C50C-407E-A947-70E740481C1C}">
+                          <a14:useLocalDpi xmlns:a14="http://schemas.microsoft.com/office/drawing/2010/main" val="0"/>
+                        </a:ext>
+                      </a:extLst>
+                    </a:blip>
+                    <a:srcRect/>
+                    <a:stretch>
+                      <a:fillRect/>
+                    </a:stretch>
+                  </pic:blipFill>
+                  <pic:spPr bwMode="auto">
+                    <a:xfrm>
+                      <a:off x="0" y="0"/>
+                      <a:ext cx="1704975" cy="1704975"/>
+                    </a:xfrm>
+                    <a:prstGeom prst="rect">
+                      <a:avLst/>
+                    </a:prstGeom>
+                    <a:noFill/>
+                    <a:ln>
+                      <a:noFill/>
+                    </a:ln>
+                  </pic:spPr>
+                </pic:pic>
+              </a:graphicData>
+            </a:graphic>
+            <wp14:sizeRelH relativeFrom="page">
+              <wp14:pctWidth>0</wp14:pctWidth>
+            </wp14:sizeRelH>
+            <wp14:sizeRelV relativeFrom="page">
+              <wp14:pctHeight>0</wp14:pctHeight>
+            </wp14:sizeRelV>
+          </wp:anchor>
+        </w:drawing>
+      </w:r>
+      <w:r>
+        <w:rPr>
+          <w:rFonts w:ascii="Bookman Old Style" w:hAnsi="Bookman Old Style"/>
+          <w:color w:val="4472C4" w:themeColor="accent1"/>
+          <w:sz w:val="28"/>
+          <w:szCs w:val="28"/>
+          <w14:shadow w14:blurRad="38100" w14:dist="25400" w14:dir="5400000" w14:sx="100000" w14:sy="100000" w14:kx="0" w14:ky="0" w14:algn="ctr">
+            <w14:srgbClr w14:val="6E747A">
+              <w14:alpha w14:val="57000"/>
+            </w14:srgbClr>
+          </w14:shadow>
+          <w14:textOutline w14:w="0" w14:cap="flat" w14:cmpd="sng" w14:algn="ctr">
+            <w14:noFill/>
+            <w14:prstDash w14:val="solid"/>
+            <w14:round/>
+          </w14:textOutline>
+        </w:rPr>
         <w:t>Projected Ship Dates:</w:t>
       </w:r>
     </w:p>
@@ -908,6 +1018,87 @@
       <w:r>
         <w:rPr>
           <w:rFonts w:ascii="Bookman Old Style" w:hAnsi="Bookman Old Style"/>
+          <w:noProof/>
+          <w:color w:val="4472C4" w:themeColor="accent1"/>
+          <w:sz w:val="28"/>
+          <w:szCs w:val="28"/>
+          <w14:shadow w14:blurRad="38100" w14:dist="25400" w14:dir="5400000" w14:sx="100000" w14:sy="100000" w14:kx="0" w14:ky="0" w14:algn="ctr">
+            <w14:srgbClr w14:val="6E747A">
+              <w14:alpha w14:val="57000"/>
+            </w14:srgbClr>
+          </w14:shadow>
+          <w14:textOutline w14:w="0" w14:cap="flat" w14:cmpd="sng" w14:algn="ctr">
+            <w14:noFill/>
+            <w14:prstDash w14:val="solid"/>
+            <w14:round/>
+          </w14:textOutline>
+        </w:rPr>
+        <w:drawing>
+          <wp:anchor distT="0" distB="0" distL="114300" distR="114300" simplePos="0" relativeHeight="251674624" behindDoc="1" locked="0" layoutInCell="1" allowOverlap="1" wp14:anchorId="7CA794BE" wp14:editId="0DF3DD54">
+            <wp:simplePos x="0" y="0"/>
+            <wp:positionH relativeFrom="column">
+              <wp:posOffset>5438775</wp:posOffset>
+            </wp:positionH>
+            <wp:positionV relativeFrom="paragraph">
+              <wp:posOffset>6350</wp:posOffset>
+            </wp:positionV>
+            <wp:extent cx="1104900" cy="1104900"/>
+            <wp:effectExtent l="0" t="0" r="0" b="0"/>
+            <wp:wrapNone/>
+            <wp:docPr id="2" name="Picture 2"/>
+            <wp:cNvGraphicFramePr>
+              <a:graphicFrameLocks xmlns:a="http://schemas.openxmlformats.org/drawingml/2006/main" noChangeAspect="1"/>
+            </wp:cNvGraphicFramePr>
+            <a:graphic xmlns:a="http://schemas.openxmlformats.org/drawingml/2006/main">
+              <a:graphicData uri="http://schemas.openxmlformats.org/drawingml/2006/picture">
+                <pic:pic xmlns:pic="http://schemas.openxmlformats.org/drawingml/2006/picture">
+                  <pic:nvPicPr>
+                    <pic:cNvPr id="0" name="Picture 1"/>
+                    <pic:cNvPicPr>
+                      <a:picLocks noChangeAspect="1" noChangeArrowheads="1"/>
+                    </pic:cNvPicPr>
+                  </pic:nvPicPr>
+                  <pic:blipFill>
+                    <a:blip r:embed="rId10">
+                      <a:extLst>
+                        <a:ext uri="{28A0092B-C50C-407E-A947-70E740481C1C}">
+                          <a14:useLocalDpi xmlns:a14="http://schemas.microsoft.com/office/drawing/2010/main" val="0"/>
+                        </a:ext>
+                      </a:extLst>
+                    </a:blip>
+                    <a:srcRect/>
+                    <a:stretch>
+                      <a:fillRect/>
+                    </a:stretch>
+                  </pic:blipFill>
+                  <pic:spPr bwMode="auto">
+                    <a:xfrm>
+                      <a:off x="0" y="0"/>
+                      <a:ext cx="1104900" cy="1104900"/>
+                    </a:xfrm>
+                    <a:prstGeom prst="rect">
+                      <a:avLst/>
+                    </a:prstGeom>
+                    <a:noFill/>
+                    <a:ln>
+                      <a:noFill/>
+                    </a:ln>
+                  </pic:spPr>
+                </pic:pic>
+              </a:graphicData>
+            </a:graphic>
+            <wp14:sizeRelH relativeFrom="page">
+              <wp14:pctWidth>0</wp14:pctWidth>
+            </wp14:sizeRelH>
+            <wp14:sizeRelV relativeFrom="page">
+              <wp14:pctHeight>0</wp14:pctHeight>
+            </wp14:sizeRelV>
+          </wp:anchor>
+        </w:drawing>
+      </w:r>
+      <w:r>
+        <w:rPr>
+          <w:rFonts w:ascii="Bookman Old Style" w:hAnsi="Bookman Old Style"/>
           <w:sz w:val="24"/>
           <w:szCs w:val="24"/>
         </w:rPr>
@@ -952,7 +1143,7 @@
           <w:sz w:val="24"/>
           <w:szCs w:val="24"/>
         </w:rPr>
-        <w:t>January</w:t>
+        <w:t>March</w:t>
       </w:r>
       <w:r>
         <w:rPr>
@@ -985,7 +1176,7 @@
           <w:sz w:val="24"/>
           <w:szCs w:val="24"/>
         </w:rPr>
-        <w:t>March</w:t>
+        <w:t>May</w:t>
       </w:r>
       <w:r>
         <w:rPr>

</xml_diff>